<commit_message>
Completed mobile viewport fix; breakpoints work
</commit_message>
<xml_diff>
--- a/src/AlexanderMuns_SoftwareDeveloper_2023June23.docx
+++ b/src/AlexanderMuns_SoftwareDeveloper_2023June23.docx
@@ -172,6 +172,12 @@
         </w:rPr>
         <w:t>Diploma in Computer Programming</w:t>
       </w:r>
+      <w:r>
+        <w:rPr>
+          <w:b/>
+        </w:rPr>
+        <w:t xml:space="preserve"> (Hons)</w:t>
+      </w:r>
     </w:p>
     <w:p>
       <w:pPr>
@@ -253,6 +259,12 @@
           <w:b/>
         </w:rPr>
         <w:t>Advanced Diploma in Music Performance</w:t>
+      </w:r>
+      <w:r>
+        <w:rPr>
+          <w:b/>
+        </w:rPr>
+        <w:t xml:space="preserve"> (Hons)</w:t>
       </w:r>
     </w:p>
     <w:p>
@@ -1584,7 +1596,7 @@
     <w:p>
       <w:r>
         <w:pict w14:anchorId="795FC76D">
-          <v:shape id="Picture 1" o:spid="_x0000_i1026" type="#_x0000_t75" alt="A picture containing black, darkness&#10;&#10;Description automatically generated" style="width:11.25pt;height:11.25pt;visibility:visible;mso-wrap-style:square">
+          <v:shape id="Picture 1" o:spid="_x0000_i1026" type="#_x0000_t75" alt="A picture containing black, darkness&#10;&#10;Description automatically generated" style="width:11.5pt;height:11.5pt;visibility:visible;mso-wrap-style:square">
             <v:imagedata r:id="rId18" o:title="A picture containing black, darkness&#10;&#10;Description automatically generated"/>
           </v:shape>
         </w:pict>
@@ -2628,7 +2640,7 @@
         <v:path o:extrusionok="f" gradientshapeok="t" o:connecttype="rect"/>
         <o:lock v:ext="edit" aspectratio="t"/>
       </v:shapetype>
-      <v:shape id="_x0000_i1032" type="#_x0000_t75" alt="A picture containing black, darkness&#10;&#10;Description automatically generated" style="width:75.15pt;height:75.15pt;visibility:visible;mso-wrap-style:square" o:bullet="t">
+      <v:shape id="_x0000_i1029" type="#_x0000_t75" alt="A picture containing black, darkness&#10;&#10;Description automatically generated" style="width:75pt;height:75pt;visibility:visible;mso-wrap-style:square" o:bullet="t">
         <v:imagedata r:id="rId1" o:title="A picture containing black, darkness&#10;&#10;Description automatically generated"/>
       </v:shape>
     </w:pict>
@@ -5824,28 +5836,28 @@
 </file>
 
 <file path=customXml/item1.xml><?xml version="1.0" encoding="utf-8"?>
+<b:Sources xmlns:b="http://schemas.openxmlformats.org/officeDocument/2006/bibliography" xmlns="http://schemas.openxmlformats.org/officeDocument/2006/bibliography" SelectedStyle="\APASixthEditionOfficeOnline.xsl" StyleName="APA" Version="6"/>
+</file>
+
+<file path=customXml/item2.xml><?xml version="1.0" encoding="utf-8"?>
 <go:gDocsCustomXmlDataStorage xmlns:go="http://customooxmlschemas.google.com/" xmlns:r="http://schemas.openxmlformats.org/officeDocument/2006/relationships">
   <go:docsCustomData xmlns:go="http://customooxmlschemas.google.com/" roundtripDataSignature="AMtx7mgVrLRJovyYB4Y/YXk9z/xRCVfnGg==">AMUW2mVoOF38XOi1dUYKcAskodyEE3qRVRRaBSrmzaK+wXcHHtMDd08TQjRb3J2Rm8JCygN52JMh+qEL+LOs64yHIm95yp0QNsacSW6FoLYp/G5AXVdHx6M=</go:docsCustomData>
 </go:gDocsCustomXmlDataStorage>
 </file>
 
-<file path=customXml/item2.xml><?xml version="1.0" encoding="utf-8"?>
-<b:Sources xmlns:b="http://schemas.openxmlformats.org/officeDocument/2006/bibliography" xmlns="http://schemas.openxmlformats.org/officeDocument/2006/bibliography" SelectedStyle="\APASixthEditionOfficeOnline.xsl" StyleName="APA" Version="6"/>
+<file path=customXml/itemProps1.xml><?xml version="1.0" encoding="utf-8"?>
+<ds:datastoreItem xmlns:ds="http://schemas.openxmlformats.org/officeDocument/2006/customXml" ds:itemID="{C8154A4A-67C8-4167-BAFE-D4514E9D0313}">
+  <ds:schemaRefs>
+    <ds:schemaRef ds:uri="http://schemas.openxmlformats.org/officeDocument/2006/bibliography"/>
+  </ds:schemaRefs>
+</ds:datastoreItem>
 </file>
 
-<file path=customXml/itemProps1.xml><?xml version="1.0" encoding="utf-8"?>
+<file path=customXml/itemProps2.xml><?xml version="1.0" encoding="utf-8"?>
 <ds:datastoreItem xmlns:ds="http://schemas.openxmlformats.org/officeDocument/2006/customXml" ds:itemID="{11111111-1234-1234-1234-123412341234}">
   <ds:schemaRefs>
     <ds:schemaRef ds:uri="http://customooxmlschemas.google.com/"/>
     <ds:schemaRef ds:uri="http://schemas.openxmlformats.org/officeDocument/2006/relationships"/>
   </ds:schemaRefs>
 </ds:datastoreItem>
-</file>
-
-<file path=customXml/itemProps2.xml><?xml version="1.0" encoding="utf-8"?>
-<ds:datastoreItem xmlns:ds="http://schemas.openxmlformats.org/officeDocument/2006/customXml" ds:itemID="{C8154A4A-67C8-4167-BAFE-D4514E9D0313}">
-  <ds:schemaRefs>
-    <ds:schemaRef ds:uri="http://schemas.openxmlformats.org/officeDocument/2006/bibliography"/>
-  </ds:schemaRefs>
-</ds:datastoreItem>
 </file>
</xml_diff>

<commit_message>
Confirmed honeypot; fixed form labels
</commit_message>
<xml_diff>
--- a/src/AlexanderMuns_SoftwareDeveloper_2023June23.docx
+++ b/src/AlexanderMuns_SoftwareDeveloper_2023June23.docx
@@ -572,8 +572,9 @@
           <w:bCs/>
           <w:lang w:val="en-US" w:eastAsia="en-US"/>
         </w:rPr>
-        <w:t>NASA Image of the Day Android App</w:t>
-      </w:r>
+        <w:t xml:space="preserve">NASA Image of the Day Android </w:t>
+      </w:r>
+      <w:proofErr w:type="gramStart"/>
       <w:r>
         <w:rPr>
           <w:rFonts w:eastAsia="Arial Unicode MS"/>
@@ -581,7 +582,7 @@
           <w:bCs/>
           <w:lang w:val="en-US" w:eastAsia="en-US"/>
         </w:rPr>
-        <w:t xml:space="preserve"> </w:t>
+        <w:t>App</w:t>
       </w:r>
       <w:r>
         <w:rPr>
@@ -590,7 +591,26 @@
           <w:bCs/>
           <w:lang w:val="en-US" w:eastAsia="en-US"/>
         </w:rPr>
-        <w:t xml:space="preserve"> |  </w:t>
+        <w:t xml:space="preserve"> </w:t>
+      </w:r>
+      <w:r>
+        <w:rPr>
+          <w:rFonts w:eastAsia="Arial Unicode MS"/>
+          <w:b/>
+          <w:bCs/>
+          <w:lang w:val="en-US" w:eastAsia="en-US"/>
+        </w:rPr>
+        <w:t xml:space="preserve"> |</w:t>
+      </w:r>
+      <w:proofErr w:type="gramEnd"/>
+      <w:r>
+        <w:rPr>
+          <w:rFonts w:eastAsia="Arial Unicode MS"/>
+          <w:b/>
+          <w:bCs/>
+          <w:lang w:val="en-US" w:eastAsia="en-US"/>
+        </w:rPr>
+        <w:t xml:space="preserve">  </w:t>
       </w:r>
       <w:hyperlink r:id="rId9" w:history="1">
         <w:r>
@@ -925,8 +945,9 @@
           <w:bCs/>
           <w:lang w:val="en-US" w:eastAsia="en-US"/>
         </w:rPr>
-        <w:t>Fruit Growth for Android – In Progress</w:t>
-      </w:r>
+        <w:t xml:space="preserve">Fruit Growth for Android – In </w:t>
+      </w:r>
+      <w:proofErr w:type="gramStart"/>
       <w:r>
         <w:rPr>
           <w:rFonts w:eastAsia="Arial Unicode MS"/>
@@ -934,7 +955,7 @@
           <w:bCs/>
           <w:lang w:val="en-US" w:eastAsia="en-US"/>
         </w:rPr>
-        <w:t xml:space="preserve"> </w:t>
+        <w:t>Progress</w:t>
       </w:r>
       <w:r>
         <w:rPr>
@@ -943,7 +964,26 @@
           <w:bCs/>
           <w:lang w:val="en-US" w:eastAsia="en-US"/>
         </w:rPr>
-        <w:t xml:space="preserve"> |  </w:t>
+        <w:t xml:space="preserve"> </w:t>
+      </w:r>
+      <w:r>
+        <w:rPr>
+          <w:rFonts w:eastAsia="Arial Unicode MS"/>
+          <w:b/>
+          <w:bCs/>
+          <w:lang w:val="en-US" w:eastAsia="en-US"/>
+        </w:rPr>
+        <w:t xml:space="preserve"> |</w:t>
+      </w:r>
+      <w:proofErr w:type="gramEnd"/>
+      <w:r>
+        <w:rPr>
+          <w:rFonts w:eastAsia="Arial Unicode MS"/>
+          <w:b/>
+          <w:bCs/>
+          <w:lang w:val="en-US" w:eastAsia="en-US"/>
+        </w:rPr>
+        <w:t xml:space="preserve">  </w:t>
       </w:r>
       <w:hyperlink r:id="rId12" w:history="1">
         <w:r>
@@ -1185,7 +1225,21 @@
           <w:i/>
           <w:iCs/>
         </w:rPr>
-        <w:t xml:space="preserve">2019 – </w:t>
+        <w:t>20</w:t>
+      </w:r>
+      <w:r>
+        <w:rPr>
+          <w:i/>
+          <w:iCs/>
+        </w:rPr>
+        <w:t>20</w:t>
+      </w:r>
+      <w:r>
+        <w:rPr>
+          <w:i/>
+          <w:iCs/>
+        </w:rPr>
+        <w:t xml:space="preserve"> – </w:t>
       </w:r>
       <w:r>
         <w:rPr>
@@ -1596,7 +1650,7 @@
     <w:p>
       <w:r>
         <w:pict w14:anchorId="795FC76D">
-          <v:shape id="Picture 1" o:spid="_x0000_i1026" type="#_x0000_t75" alt="A picture containing black, darkness&#10;&#10;Description automatically generated" style="width:11.5pt;height:11.5pt;visibility:visible;mso-wrap-style:square">
+          <v:shape id="Picture 1" o:spid="_x0000_i1026" type="#_x0000_t75" alt="A picture containing black, darkness&#10;&#10;Description automatically generated" style="width:11.55pt;height:11.55pt;visibility:visible;mso-wrap-style:square">
             <v:imagedata r:id="rId18" o:title="A picture containing black, darkness&#10;&#10;Description automatically generated"/>
           </v:shape>
         </w:pict>
@@ -2640,7 +2694,7 @@
         <v:path o:extrusionok="f" gradientshapeok="t" o:connecttype="rect"/>
         <o:lock v:ext="edit" aspectratio="t"/>
       </v:shapetype>
-      <v:shape id="_x0000_i1029" type="#_x0000_t75" alt="A picture containing black, darkness&#10;&#10;Description automatically generated" style="width:75pt;height:75pt;visibility:visible;mso-wrap-style:square" o:bullet="t">
+      <v:shape id="_x0000_i1029" type="#_x0000_t75" alt="A picture containing black, darkness&#10;&#10;Description automatically generated" style="width:74.7pt;height:74.7pt;visibility:visible;mso-wrap-style:square" o:bullet="t">
         <v:imagedata r:id="rId1" o:title="A picture containing black, darkness&#10;&#10;Description automatically generated"/>
       </v:shape>
     </w:pict>
@@ -5836,28 +5890,28 @@
 </file>
 
 <file path=customXml/item1.xml><?xml version="1.0" encoding="utf-8"?>
-<b:Sources xmlns:b="http://schemas.openxmlformats.org/officeDocument/2006/bibliography" xmlns="http://schemas.openxmlformats.org/officeDocument/2006/bibliography" SelectedStyle="\APASixthEditionOfficeOnline.xsl" StyleName="APA" Version="6"/>
-</file>
-
-<file path=customXml/item2.xml><?xml version="1.0" encoding="utf-8"?>
 <go:gDocsCustomXmlDataStorage xmlns:go="http://customooxmlschemas.google.com/" xmlns:r="http://schemas.openxmlformats.org/officeDocument/2006/relationships">
   <go:docsCustomData xmlns:go="http://customooxmlschemas.google.com/" roundtripDataSignature="AMtx7mgVrLRJovyYB4Y/YXk9z/xRCVfnGg==">AMUW2mVoOF38XOi1dUYKcAskodyEE3qRVRRaBSrmzaK+wXcHHtMDd08TQjRb3J2Rm8JCygN52JMh+qEL+LOs64yHIm95yp0QNsacSW6FoLYp/G5AXVdHx6M=</go:docsCustomData>
 </go:gDocsCustomXmlDataStorage>
 </file>
 
-<file path=customXml/itemProps1.xml><?xml version="1.0" encoding="utf-8"?>
-<ds:datastoreItem xmlns:ds="http://schemas.openxmlformats.org/officeDocument/2006/customXml" ds:itemID="{C8154A4A-67C8-4167-BAFE-D4514E9D0313}">
-  <ds:schemaRefs>
-    <ds:schemaRef ds:uri="http://schemas.openxmlformats.org/officeDocument/2006/bibliography"/>
-  </ds:schemaRefs>
-</ds:datastoreItem>
+<file path=customXml/item2.xml><?xml version="1.0" encoding="utf-8"?>
+<b:Sources xmlns:b="http://schemas.openxmlformats.org/officeDocument/2006/bibliography" xmlns="http://schemas.openxmlformats.org/officeDocument/2006/bibliography" SelectedStyle="\APASixthEditionOfficeOnline.xsl" StyleName="APA" Version="6"/>
 </file>
 
-<file path=customXml/itemProps2.xml><?xml version="1.0" encoding="utf-8"?>
+<file path=customXml/itemProps1.xml><?xml version="1.0" encoding="utf-8"?>
 <ds:datastoreItem xmlns:ds="http://schemas.openxmlformats.org/officeDocument/2006/customXml" ds:itemID="{11111111-1234-1234-1234-123412341234}">
   <ds:schemaRefs>
     <ds:schemaRef ds:uri="http://customooxmlschemas.google.com/"/>
     <ds:schemaRef ds:uri="http://schemas.openxmlformats.org/officeDocument/2006/relationships"/>
   </ds:schemaRefs>
 </ds:datastoreItem>
+</file>
+
+<file path=customXml/itemProps2.xml><?xml version="1.0" encoding="utf-8"?>
+<ds:datastoreItem xmlns:ds="http://schemas.openxmlformats.org/officeDocument/2006/customXml" ds:itemID="{C8154A4A-67C8-4167-BAFE-D4514E9D0313}">
+  <ds:schemaRefs>
+    <ds:schemaRef ds:uri="http://schemas.openxmlformats.org/officeDocument/2006/bibliography"/>
+  </ds:schemaRefs>
+</ds:datastoreItem>
 </file>
</xml_diff>